<commit_message>
updated SWE CV for Deutsch Boerse
</commit_message>
<xml_diff>
--- a/assets/resume/resume-english-2026-01-SW-Engineer-Deutsche-Boerse.docx
+++ b/assets/resume/resume-english-2026-01-SW-Engineer-Deutsche-Boerse.docx
@@ -1051,7 +1051,7 @@
           <w:szCs w:val="20"/>
           <w:rtl w:val="0"/>
         </w:rPr>
-        <w:t xml:space="preserve"> Python(Pandas, Numpy, Matplotlib, Scikit-learn, FastAPI), Kotlin, Spring Boot, RESTful HTTP, GraphQL</w:t>
+        <w:t xml:space="preserve"> Python(Pandas, Numpy, Matplotlib, Scikit-learn, FastAPI), Kotlin, Java 25, Spring Boot, RESTful HTTP, GraphQL</w:t>
       </w:r>
       <w:r>
         <w:rPr>
@@ -1770,7 +1770,7 @@
           <w:szCs w:val="20"/>
           <w:rtl w:val="0"/>
         </w:rPr>
-        <w:t xml:space="preserve"> Kotlin, Spring Boot, OpenAPI, GraphQL, Node.js, JMeter, BlazeMeter, GitHub Actions, Terraform, Azure, Octopus Deploy</w:t>
+        <w:t xml:space="preserve"> Kotlin, Java 11, Spring Boot, OpenAPI, GraphQL, Node.js, JMeter, BlazeMeter, GitHub Actions, Terraform, Azure, Octopus Deploy</w:t>
       </w:r>
       <w:r>
         <w:rPr>
@@ -2144,7 +2144,7 @@
           <w:szCs w:val="20"/>
           <w:rtl w:val="0"/>
         </w:rPr>
-        <w:t xml:space="preserve"> Java, Spring Boot, Apache Camel, Redis, OpenAPI, GraphQL, Angular, Microservices, BPMN</w:t>
+        <w:t xml:space="preserve"> Java 11, Spring Boot, Apache Camel, Redis, OpenAPI, GraphQL, Angular, Microservices, BPMN</w:t>
       </w:r>
       <w:r>
         <w:rPr>
@@ -2525,7 +2525,7 @@
           <w:szCs w:val="20"/>
           <w:rtl w:val="0"/>
         </w:rPr>
-        <w:t xml:space="preserve">Java, Spring Boot, Apache Camel, Protobuf, SQL, RESTful HTTP, GraphQL</w:t>
+        <w:t xml:space="preserve">Java 11, Spring Boot, Apache Camel, Protobuf, SQL, RESTful HTTP, GraphQL</w:t>
       </w:r>
       <w:r>
         <w:rPr>
@@ -3675,7 +3675,7 @@
           <w:szCs w:val="20"/>
           <w:rtl w:val="0"/>
         </w:rPr>
-        <w:t xml:space="preserve"> Java, Spring Boot, SQL, RESTful HTTP, Oracle 11g, MongoDB, RAML, Jenkins, Git, Maven,  IBM MQ, Pivotal Cloud Foundry(PCF), OpenAM, OpenIDM, OpenDJ, MuleSoft Runtime Engine, React</w:t>
+        <w:t xml:space="preserve"> Java 8, Spring Boot, SQL, RESTful HTTP, Oracle 11g, MongoDB, RAML, Jenkins, Git, Maven,  IBM MQ, Pivotal Cloud Foundry(PCF), OpenAM, OpenIDM, OpenDJ, MuleSoft Runtime Engine, React</w:t>
       </w:r>
     </w:p>
     <w:p>
@@ -4012,7 +4012,7 @@
           <w:szCs w:val="20"/>
           <w:rtl w:val="0"/>
         </w:rPr>
-        <w:t xml:space="preserve"> Java, Spring, JDBC, Hibernate, RESTful HTTP &amp; SOAP Web Services, XML/XSD, Camel, Oracle 11g, UML, Jenkins, Git, Maven, Gradle, ActiveMQ, JBoss EAP, OpenShift</w:t>
+        <w:t xml:space="preserve"> Java 8, Spring, JDBC, Hibernate, RESTful HTTP &amp; SOAP Web Services, XML/XSD, Camel, Oracle 11g, UML, Jenkins, Git, Maven, Gradle, ActiveMQ, JBoss EAP, OpenShift</w:t>
       </w:r>
     </w:p>
     <w:p>
@@ -4360,7 +4360,7 @@
           <w:szCs w:val="20"/>
           <w:rtl w:val="0"/>
         </w:rPr>
-        <w:t xml:space="preserve"> Java, JavaScript, Spring, JDBC, JPA, SQL, RESTful HTTP &amp; SOAP, Cucumber, JSON, XML/XSD, AngularJS, Camel, Oracle 12c, UML, Git, Maven, ActiveMQ, Tomcat</w:t>
+        <w:t xml:space="preserve"> Java 8, JavaScript, Spring, JDBC, JPA, SQL, RESTful HTTP &amp; SOAP, Cucumber, JSON, XML/XSD, AngularJS, Camel, Oracle 12c, UML, Git, Maven, ActiveMQ, Tomcat</w:t>
       </w:r>
     </w:p>
     <w:p>
@@ -4736,7 +4736,7 @@
           <w:szCs w:val="20"/>
           <w:rtl w:val="0"/>
         </w:rPr>
-        <w:t xml:space="preserve"> Java, Spring, JDBC, JPA, PL/SQL, Protobuf, RESTful HTTP, SOAP, JBehave, Selenium, JMeter, JSON, XML/XSD, XSL/XSLT, XPath, Camel, Oracle 11g, UML, Git, Maven, Ant, Fuse ESB, Glassfish</w:t>
+        <w:t xml:space="preserve"> Java 1.5, Spring, JDBC, JPA, PL/SQL, Protobuf, RESTful HTTP, SOAP, JBehave, Selenium, JMeter, JSON, XML/XSD, XSL/XSLT, XPath, Camel, Oracle 11g, UML, Git, Maven, Ant, Fuse ESB, Glassfish</w:t>
       </w:r>
     </w:p>
     <w:p>
@@ -5099,7 +5099,7 @@
           <w:szCs w:val="20"/>
           <w:rtl w:val="0"/>
         </w:rPr>
-        <w:t xml:space="preserve"> Java, Perl, Python, JDBC, JPA, SQL, JSP, Servlets, JSF, Web Services (REST, SOAP/WSDL), XML/XSD, XPath, ActiveMQ, PostgreSQL, Fuse ESB, UML, SVN, Maven, Ant, JMeter, Archi</w:t>
+        <w:t xml:space="preserve"> Java 1.5, Perl, Python, JDBC, JPA, SQL, JSP, Servlets, JSF, Web Services (REST, SOAP/WSDL), XML/XSD, XPath, ActiveMQ, PostgreSQL, Fuse ESB, UML, SVN, Maven, Ant, JMeter, Archi</w:t>
       </w:r>
     </w:p>
     <w:p>
@@ -5438,7 +5438,7 @@
           <w:szCs w:val="20"/>
           <w:rtl w:val="0"/>
         </w:rPr>
-        <w:t xml:space="preserve"> Java, EJB, Spring, Shell Scripting, JPA, Hibernate, SQL, Web Services (REST, SOAP/WSDL), XML/XSD, Tomcat, Glassfish v3, ActiveMQ, Oracle 10g, UML, Subversion, CVS, Hudson, Maven, Ant, Eclipse, Umbrello, XML Spy, SQL Developer</w:t>
+        <w:t xml:space="preserve"> Java 1.2, EJB, Spring, Shell Scripting, JPA, Hibernate, SQL, Web Services (REST, SOAP/WSDL), XML/XSD, Tomcat, Glassfish v3, ActiveMQ, Oracle 10g, UML, Subversion, CVS, Hudson, Maven, Ant, Eclipse, Umbrello, XML Spy, SQL Developer</w:t>
       </w:r>
     </w:p>
     <w:p>
@@ -5808,7 +5808,7 @@
           <w:szCs w:val="20"/>
           <w:rtl w:val="0"/>
         </w:rPr>
-        <w:t xml:space="preserve"> Java, EJB, Spring, Shell Scripting, PLSQL, JPA, Hibernate, SQL, JSF, JSP, Servlets, XML, XHTML, Tomcat, JBOSS, Oracle 10g, UML, SVN, CVS, Hudson, Maven, Ant, Eclipse, MagicDraw</w:t>
+        <w:t xml:space="preserve"> Java 1.2, EJB, Spring, Shell Scripting, PLSQL, JPA, Hibernate, SQL, JSF, JSP, Servlets, XML, XHTML, Tomcat, JBOSS, Oracle 10g, UML, SVN, CVS, Hudson, Maven, Ant, Eclipse, MagicDraw</w:t>
       </w:r>
     </w:p>
     <w:p>
@@ -6133,7 +6133,7 @@
           <w:szCs w:val="20"/>
           <w:rtl w:val="0"/>
         </w:rPr>
-        <w:t xml:space="preserve"> Java, Spring, JSP, XML/XSD, XSLT, Tomcat, UML, Together, Hugin Decision Engine</w:t>
+        <w:t xml:space="preserve"> Java 1.2, Spring, JSP, XML/XSD, XSLT, Tomcat, UML, Together, Hugin Decision Engine</w:t>
       </w:r>
     </w:p>
     <w:p>

</xml_diff>